<commit_message>
- Added idea suggestion doc for Tower Defence
</commit_message>
<xml_diff>
--- a/Tower Defence.docx
+++ b/Tower Defence.docx
@@ -113,16 +113,44 @@
       </w:r>
       <w:proofErr w:type="spellEnd"/>
       <w:r>
-        <w:t xml:space="preserve"> (placeholder name) adjacent to the track. Save-</w:t>
+        <w:t xml:space="preserve"> (placeholder name) adjacent to the </w:t>
       </w:r>
       <w:proofErr w:type="spellStart"/>
       <w:r>
+        <w:t>track.</w:t>
+      </w:r>
+      <w:proofErr w:type="spellEnd"/>
+    </w:p>
+    <w:p/>
+    <w:p>
+      <w:r>
+        <w:t>Save-</w:t>
+      </w:r>
+      <w:proofErr w:type="spellStart"/>
+      <w:r>
         <w:t>matics</w:t>
       </w:r>
       <w:proofErr w:type="spellEnd"/>
       <w:r>
         <w:t xml:space="preserve"> will consume up to a certain threshold of each of their ingredients before producing a Saved Food, which is then eaten for points.</w:t>
       </w:r>
+      <w:r>
+        <w:t xml:space="preserve"> Only a certain amount of ingredients can be processed at </w:t>
+      </w:r>
+      <w:r>
+        <w:t>any given time</w:t>
+      </w:r>
+      <w:r>
+        <w:t>, and take time depending on the Save-</w:t>
+      </w:r>
+      <w:proofErr w:type="spellStart"/>
+      <w:r>
+        <w:t>matic</w:t>
+      </w:r>
+      <w:proofErr w:type="spellEnd"/>
+      <w:r>
+        <w:t>.</w:t>
+      </w:r>
     </w:p>
     <w:p>
       <w:pPr>
@@ -137,33 +165,116 @@
         <w:pStyle w:val="FocusText"/>
       </w:pPr>
       <w:r>
-        <w:t>Something Specific</w:t>
-      </w:r>
-    </w:p>
-    <w:p>
-      <w:r>
-        <w:t>Blah blah</w:t>
-      </w:r>
-    </w:p>
-    <w:p>
-      <w:pPr>
-        <w:pStyle w:val="FocusText"/>
-      </w:pPr>
-      <w:r>
-        <w:t>Another Thing</w:t>
-      </w:r>
-    </w:p>
-    <w:p>
-      <w:pPr>
-        <w:rPr>
-          <w:rFonts w:ascii="Times New Roman" w:eastAsia="Times New Roman" w:hAnsi="Times New Roman" w:cs="Times New Roman"/>
-          <w:sz w:val="24"/>
-          <w:szCs w:val="24"/>
-        </w:rPr>
-      </w:pPr>
-      <w:r>
-        <w:t>Blah Blah</w:t>
-      </w:r>
+        <w:t>The Playing Area</w:t>
+      </w:r>
+    </w:p>
+    <w:p>
+      <w:r>
+        <w:t>The game will take place on a</w:t>
+      </w:r>
+      <w:r>
+        <w:t xml:space="preserve"> </w:t>
+      </w:r>
+      <w:r>
+        <w:t xml:space="preserve">grid, with each conveyer belt square pushing </w:t>
+      </w:r>
+      <w:r>
+        <w:t>Food Items</w:t>
+      </w:r>
+      <w:r>
+        <w:t xml:space="preserve"> above it in a given direction.</w:t>
+      </w:r>
+    </w:p>
+    <w:p/>
+    <w:p>
+      <w:r>
+        <w:t xml:space="preserve">This can be found by calculating where on the grid a given </w:t>
+      </w:r>
+      <w:r>
+        <w:t>Food Item</w:t>
+      </w:r>
+      <w:r>
+        <w:t xml:space="preserve"> is and then </w:t>
+      </w:r>
+      <w:r>
+        <w:t>moving</w:t>
+      </w:r>
+      <w:r>
+        <w:t>/acting accordingly to the resulting square</w:t>
+      </w:r>
+      <w:r>
+        <w:t>. This is also how towers know when to interact with a given item.</w:t>
+      </w:r>
+    </w:p>
+    <w:p/>
+    <w:p>
+      <w:r>
+        <w:t xml:space="preserve">All </w:t>
+      </w:r>
+      <w:r>
+        <w:t>Food Items</w:t>
+      </w:r>
+      <w:r>
+        <w:t xml:space="preserve"> are stored in an array/dynamic list, for ease of access.</w:t>
+      </w:r>
+      <w:r>
+        <w:t xml:space="preserve"> </w:t>
+      </w:r>
+      <w:r>
+        <w:t>Food Items</w:t>
+      </w:r>
+      <w:r>
+        <w:t xml:space="preserve"> store their type, category, display name, </w:t>
+      </w:r>
+      <w:r>
+        <w:t>position, and any other necessary</w:t>
+      </w:r>
+      <w:r>
+        <w:t xml:space="preserve"> </w:t>
+      </w:r>
+      <w:r>
+        <w:t>data.</w:t>
+      </w:r>
+    </w:p>
+    <w:p>
+      <w:pPr>
+        <w:pStyle w:val="FocusText"/>
+      </w:pPr>
+      <w:r>
+        <w:t>Progression</w:t>
+      </w:r>
+    </w:p>
+    <w:p>
+      <w:r>
+        <w:t xml:space="preserve">The points gained from saving </w:t>
+      </w:r>
+      <w:r>
+        <w:t>Food Items</w:t>
+      </w:r>
+      <w:r>
+        <w:t xml:space="preserve"> can be used as currency to upgrade or build new Save-</w:t>
+      </w:r>
+      <w:proofErr w:type="spellStart"/>
+      <w:r>
+        <w:t>matics</w:t>
+      </w:r>
+      <w:proofErr w:type="spellEnd"/>
+    </w:p>
+    <w:p/>
+    <w:p>
+      <w:r>
+        <w:t>New Save-</w:t>
+      </w:r>
+      <w:proofErr w:type="spellStart"/>
+      <w:r>
+        <w:t>matics</w:t>
+      </w:r>
+      <w:proofErr w:type="spellEnd"/>
+      <w:r>
+        <w:t xml:space="preserve"> are unlocked as more waves of Food Items are defeated</w:t>
+      </w:r>
+      <w:bookmarkStart w:id="0" w:name="_GoBack"/>
+      <w:bookmarkEnd w:id="0"/>
     </w:p>
     <w:p>
       <w:pPr>
@@ -223,6 +334,7 @@
         <w:pStyle w:val="FocusText"/>
       </w:pPr>
       <w:r>
+        <w:lastRenderedPageBreak/>
         <w:t>Requires</w:t>
       </w:r>
     </w:p>
@@ -287,11 +399,229 @@
         <w:pStyle w:val="Sub-SectionHeading"/>
       </w:pPr>
       <w:r>
+        <w:t>Refreshed Brown Sugar-o-</w:t>
+      </w:r>
+      <w:proofErr w:type="spellStart"/>
+      <w:r>
+        <w:t>matic</w:t>
+      </w:r>
+      <w:proofErr w:type="spellEnd"/>
+    </w:p>
+    <w:p>
+      <w:pPr>
+        <w:pStyle w:val="FocusText"/>
+      </w:pPr>
+      <w:r>
+        <w:t>Appears after</w:t>
+      </w:r>
+    </w:p>
+    <w:p>
+      <w:r>
+        <w:t>Beating</w:t>
+      </w:r>
+      <w:r>
+        <w:t xml:space="preserve"> wave </w:t>
+      </w:r>
+      <w:r>
+        <w:t>2</w:t>
+      </w:r>
+      <w:r>
+        <w:t xml:space="preserve"> </w:t>
+      </w:r>
+    </w:p>
+    <w:p>
+      <w:pPr>
+        <w:pStyle w:val="FocusText"/>
+      </w:pPr>
+      <w:r>
+        <w:t>Cost</w:t>
+      </w:r>
+    </w:p>
+    <w:p>
+      <w:r>
+        <w:t>TODO</w:t>
+      </w:r>
+    </w:p>
+    <w:p>
+      <w:pPr>
+        <w:pStyle w:val="FocusText"/>
+      </w:pPr>
+      <w:r>
+        <w:t>Requires</w:t>
+      </w:r>
+    </w:p>
+    <w:p>
+      <w:r>
+        <w:t>6x Stale Bread</w:t>
+      </w:r>
+    </w:p>
+    <w:p>
+      <w:r>
+        <w:t>3</w:t>
+      </w:r>
+      <w:r>
+        <w:t>x Hardened Brown Sugar</w:t>
+      </w:r>
+    </w:p>
+    <w:p>
+      <w:pPr>
+        <w:pStyle w:val="FocusText"/>
+      </w:pPr>
+      <w:r>
+        <w:t>Default Intake Rate</w:t>
+      </w:r>
+    </w:p>
+    <w:p>
+      <w:r>
+        <w:t>1 at a time</w:t>
+      </w:r>
+    </w:p>
+    <w:p>
+      <w:pPr>
+        <w:pStyle w:val="FocusText"/>
+      </w:pPr>
+      <w:r>
+        <w:t>Default Processing Time</w:t>
+      </w:r>
+    </w:p>
+    <w:p>
+      <w:r>
+        <w:t>1.5</w:t>
+      </w:r>
+      <w:r>
+        <w:t>s</w:t>
+      </w:r>
+    </w:p>
+    <w:p>
+      <w:pPr>
+        <w:pStyle w:val="FocusText"/>
+      </w:pPr>
+      <w:r>
+        <w:t>Value Per Saved Food</w:t>
+      </w:r>
+    </w:p>
+    <w:p>
+      <w:r>
+        <w:t>400</w:t>
+      </w:r>
+    </w:p>
+    <w:p>
+      <w:pPr>
+        <w:pStyle w:val="Sub-SectionHeading"/>
+      </w:pPr>
+      <w:r>
+        <w:t xml:space="preserve">Fried </w:t>
+      </w:r>
+      <w:proofErr w:type="spellStart"/>
+      <w:r>
+        <w:t>Potat</w:t>
+      </w:r>
+      <w:proofErr w:type="spellEnd"/>
+      <w:r>
+        <w:t>-o-</w:t>
+      </w:r>
+      <w:proofErr w:type="spellStart"/>
+      <w:r>
+        <w:t>matic</w:t>
+      </w:r>
+      <w:proofErr w:type="spellEnd"/>
+    </w:p>
+    <w:p>
+      <w:pPr>
+        <w:pStyle w:val="FocusText"/>
+      </w:pPr>
+      <w:r>
+        <w:t>Appears after</w:t>
+      </w:r>
+    </w:p>
+    <w:p>
+      <w:r>
+        <w:t>Beating wave 4</w:t>
+      </w:r>
+      <w:r>
+        <w:t xml:space="preserve"> </w:t>
+      </w:r>
+    </w:p>
+    <w:p>
+      <w:pPr>
+        <w:pStyle w:val="FocusText"/>
+      </w:pPr>
+      <w:r>
+        <w:t>Cost</w:t>
+      </w:r>
+    </w:p>
+    <w:p>
+      <w:r>
+        <w:t>TODO</w:t>
+      </w:r>
+    </w:p>
+    <w:p>
+      <w:pPr>
+        <w:pStyle w:val="FocusText"/>
+      </w:pPr>
+      <w:r>
+        <w:t>Requires</w:t>
+      </w:r>
+    </w:p>
+    <w:p>
+      <w:r>
+        <w:t>2</w:t>
+      </w:r>
+      <w:r>
+        <w:t>x Oil</w:t>
+      </w:r>
+    </w:p>
+    <w:p>
+      <w:r>
+        <w:t>4x Baked Potato</w:t>
+      </w:r>
+    </w:p>
+    <w:p>
+      <w:pPr>
+        <w:pStyle w:val="FocusText"/>
+      </w:pPr>
+      <w:r>
+        <w:t>Default Intake Rate</w:t>
+      </w:r>
+    </w:p>
+    <w:p>
+      <w:r>
+        <w:t>1 at a time</w:t>
+      </w:r>
+    </w:p>
+    <w:p>
+      <w:pPr>
+        <w:pStyle w:val="FocusText"/>
+      </w:pPr>
+      <w:r>
+        <w:t>Default Processing Time</w:t>
+      </w:r>
+    </w:p>
+    <w:p>
+      <w:r>
+        <w:t>.75s</w:t>
+      </w:r>
+    </w:p>
+    <w:p>
+      <w:pPr>
+        <w:pStyle w:val="FocusText"/>
+      </w:pPr>
+      <w:r>
+        <w:t>Value Per Saved Food</w:t>
+      </w:r>
+    </w:p>
+    <w:p>
+      <w:r>
+        <w:t>400</w:t>
+      </w:r>
+    </w:p>
+    <w:p>
+      <w:pPr>
+        <w:pStyle w:val="Sub-SectionHeading"/>
+      </w:pPr>
+      <w:r>
         <w:lastRenderedPageBreak/>
-        <w:t>Refreshed Brown Sugar</w:t>
-      </w:r>
-      <w:r>
-        <w:t>-o-</w:t>
+        <w:t>Refreshed Celery-o-</w:t>
       </w:r>
       <w:proofErr w:type="spellStart"/>
       <w:r>
@@ -309,16 +639,89 @@
     </w:p>
     <w:p>
       <w:r>
-        <w:t>Beating</w:t>
+        <w:t>Beating wave 6</w:t>
       </w:r>
       <w:r>
         <w:t xml:space="preserve"> </w:t>
       </w:r>
-      <w:r>
-        <w:t xml:space="preserve">wave </w:t>
-      </w:r>
-      <w:r>
-        <w:t>2</w:t>
+    </w:p>
+    <w:p>
+      <w:pPr>
+        <w:pStyle w:val="FocusText"/>
+      </w:pPr>
+      <w:r>
+        <w:t>Cost</w:t>
+      </w:r>
+    </w:p>
+    <w:p>
+      <w:r>
+        <w:t>TODO</w:t>
+      </w:r>
+    </w:p>
+    <w:p>
+      <w:pPr>
+        <w:pStyle w:val="FocusText"/>
+      </w:pPr>
+      <w:r>
+        <w:t>Requires</w:t>
+      </w:r>
+    </w:p>
+    <w:p>
+      <w:r>
+        <w:t>8</w:t>
+      </w:r>
+      <w:r>
+        <w:t>x Water</w:t>
+      </w:r>
+    </w:p>
+    <w:p>
+      <w:r>
+        <w:t>2x Wilted Celery</w:t>
+      </w:r>
+    </w:p>
+    <w:p>
+      <w:pPr>
+        <w:pStyle w:val="FocusText"/>
+      </w:pPr>
+      <w:r>
+        <w:t>Default Intake Rate</w:t>
+      </w:r>
+    </w:p>
+    <w:p>
+      <w:r>
+        <w:t>6</w:t>
+      </w:r>
+      <w:r>
+        <w:t xml:space="preserve"> at a time</w:t>
+      </w:r>
+    </w:p>
+    <w:p>
+      <w:pPr>
+        <w:pStyle w:val="FocusText"/>
+      </w:pPr>
+      <w:r>
+        <w:t>Default Processing Time</w:t>
+      </w:r>
+    </w:p>
+    <w:p>
+      <w:r>
+        <w:t>7</w:t>
+      </w:r>
+      <w:r>
+        <w:t>s</w:t>
+      </w:r>
+    </w:p>
+    <w:p>
+      <w:pPr>
+        <w:pStyle w:val="FocusText"/>
+      </w:pPr>
+      <w:r>
+        <w:t>Value Per Saved Food</w:t>
+      </w:r>
+    </w:p>
+    <w:p>
+      <w:r>
+        <w:t>200</w:t>
       </w:r>
       <w:r>
         <w:t xml:space="preserve"> </w:t>
@@ -326,6 +729,35 @@
     </w:p>
     <w:p>
       <w:pPr>
+        <w:pStyle w:val="Sub-SectionHeading"/>
+      </w:pPr>
+      <w:r>
+        <w:t>Broth-o-</w:t>
+      </w:r>
+      <w:proofErr w:type="spellStart"/>
+      <w:r>
+        <w:t>matic</w:t>
+      </w:r>
+      <w:proofErr w:type="spellEnd"/>
+    </w:p>
+    <w:p>
+      <w:pPr>
+        <w:pStyle w:val="FocusText"/>
+      </w:pPr>
+      <w:r>
+        <w:t>Appears after</w:t>
+      </w:r>
+    </w:p>
+    <w:p>
+      <w:r>
+        <w:t>Beating wave 8</w:t>
+      </w:r>
+      <w:r>
+        <w:t xml:space="preserve"> </w:t>
+      </w:r>
+    </w:p>
+    <w:p>
+      <w:pPr>
         <w:pStyle w:val="FocusText"/>
       </w:pPr>
       <w:r>
@@ -347,15 +779,17 @@
     </w:p>
     <w:p>
       <w:r>
-        <w:t>6x Stale Bread</w:t>
-      </w:r>
-    </w:p>
-    <w:p>
-      <w:r>
-        <w:t>3</w:t>
-      </w:r>
-      <w:r>
-        <w:t>x Hardened Brown Sugar</w:t>
+        <w:t>10x Water</w:t>
+      </w:r>
+    </w:p>
+    <w:p>
+      <w:r>
+        <w:t>4x Animal Bone</w:t>
+      </w:r>
+    </w:p>
+    <w:p>
+      <w:r>
+        <w:t>4x Vegetable</w:t>
       </w:r>
     </w:p>
     <w:p>
@@ -368,7 +802,10 @@
     </w:p>
     <w:p>
       <w:r>
-        <w:t>1 at a time</w:t>
+        <w:t>18</w:t>
+      </w:r>
+      <w:r>
+        <w:t xml:space="preserve"> at a time</w:t>
       </w:r>
     </w:p>
     <w:p>
@@ -381,7 +818,7 @@
     </w:p>
     <w:p>
       <w:r>
-        <w:t>1.5</w:t>
+        <w:t>15</w:t>
       </w:r>
       <w:r>
         <w:t>s</w:t>
@@ -397,7 +834,18 @@
     </w:p>
     <w:p>
       <w:r>
-        <w:t>400</w:t>
+        <w:t>125</w:t>
+      </w:r>
+      <w:r>
+        <w:t>0</w:t>
+      </w:r>
+    </w:p>
+    <w:p>
+      <w:pPr>
+        <w:pStyle w:val="SectionHeading"/>
+      </w:pPr>
+      <w:r>
+        <w:t>Foods</w:t>
       </w:r>
     </w:p>
     <w:p>
@@ -405,39 +853,144 @@
         <w:pStyle w:val="Sub-SectionHeading"/>
       </w:pPr>
       <w:r>
-        <w:t xml:space="preserve">Fried </w:t>
-      </w:r>
+        <w:t>Stale Bread</w:t>
+      </w:r>
+    </w:p>
+    <w:p>
+      <w:pPr>
+        <w:pStyle w:val="FocusText"/>
+      </w:pPr>
+      <w:r>
+        <w:t>Begins appearing</w:t>
+      </w:r>
+      <w:r>
+        <w:t xml:space="preserve"> in</w:t>
+      </w:r>
+    </w:p>
+    <w:p>
+      <w:r>
+        <w:t xml:space="preserve">Wave </w:t>
+      </w:r>
+      <w:r>
+        <w:t>1</w:t>
+      </w:r>
+    </w:p>
+    <w:p>
+      <w:pPr>
+        <w:pStyle w:val="FocusText"/>
+      </w:pPr>
+      <w:r>
+        <w:t>Summarized as</w:t>
+      </w:r>
+    </w:p>
+    <w:p>
+      <w:r>
+        <w:t>Wheat</w:t>
+      </w:r>
+    </w:p>
+    <w:p>
+      <w:pPr>
+        <w:pStyle w:val="Sub-SectionHeading"/>
+      </w:pPr>
+      <w:r>
+        <w:lastRenderedPageBreak/>
+        <w:t>Hardened Brown Sugar</w:t>
+      </w:r>
+    </w:p>
+    <w:p>
+      <w:pPr>
+        <w:pStyle w:val="FocusText"/>
+      </w:pPr>
+      <w:r>
+        <w:t>Begins appearing in</w:t>
+      </w:r>
+    </w:p>
+    <w:p>
+      <w:r>
+        <w:t>Wave 3</w:t>
+      </w:r>
+    </w:p>
+    <w:p>
+      <w:pPr>
+        <w:pStyle w:val="FocusText"/>
+      </w:pPr>
+      <w:r>
+        <w:t>Summarized as</w:t>
+      </w:r>
+    </w:p>
+    <w:p>
       <w:proofErr w:type="spellStart"/>
       <w:r>
-        <w:t>Potat</w:t>
+        <w:t>Flavourful</w:t>
       </w:r>
       <w:proofErr w:type="spellEnd"/>
-      <w:r>
-        <w:t>-o-</w:t>
-      </w:r>
-      <w:proofErr w:type="spellStart"/>
-      <w:r>
-        <w:t>matic</w:t>
-      </w:r>
-      <w:proofErr w:type="spellEnd"/>
-    </w:p>
-    <w:p>
-      <w:pPr>
-        <w:pStyle w:val="FocusText"/>
-      </w:pPr>
-      <w:r>
-        <w:t>Appears after</w:t>
-      </w:r>
-    </w:p>
-    <w:p>
-      <w:r>
-        <w:t>Beating</w:t>
-      </w:r>
-      <w:r>
-        <w:t xml:space="preserve"> wave </w:t>
-      </w:r>
-      <w:r>
-        <w:t>4</w:t>
+    </w:p>
+    <w:p>
+      <w:pPr>
+        <w:pStyle w:val="Sub-SectionHeading"/>
+      </w:pPr>
+      <w:r>
+        <w:t>Oil</w:t>
+      </w:r>
+    </w:p>
+    <w:p>
+      <w:pPr>
+        <w:pStyle w:val="FocusText"/>
+      </w:pPr>
+      <w:r>
+        <w:t>Begins appearing in</w:t>
+      </w:r>
+    </w:p>
+    <w:p>
+      <w:r>
+        <w:t>Wave 5</w:t>
+      </w:r>
+    </w:p>
+    <w:p>
+      <w:pPr>
+        <w:pStyle w:val="FocusText"/>
+      </w:pPr>
+      <w:r>
+        <w:t>Summarized as</w:t>
+      </w:r>
+    </w:p>
+    <w:p>
+      <w:r>
+        <w:t>Fundamental Ingredient</w:t>
+      </w:r>
+    </w:p>
+    <w:p>
+      <w:pPr>
+        <w:pStyle w:val="Sub-SectionHeading"/>
+      </w:pPr>
+      <w:r>
+        <w:t>Baked Potato</w:t>
+      </w:r>
+    </w:p>
+    <w:p>
+      <w:pPr>
+        <w:pStyle w:val="FocusText"/>
+      </w:pPr>
+      <w:r>
+        <w:t>Begins appearing in</w:t>
+      </w:r>
+    </w:p>
+    <w:p>
+      <w:r>
+        <w:t>Wave 5</w:t>
+      </w:r>
+    </w:p>
+    <w:p>
+      <w:pPr>
+        <w:pStyle w:val="FocusText"/>
+      </w:pPr>
+      <w:r>
+        <w:t>Summarized as</w:t>
+      </w:r>
+    </w:p>
+    <w:p>
+      <w:r>
+        <w:t>Vegetable</w:t>
       </w:r>
       <w:r>
         <w:t xml:space="preserve"> </w:t>
@@ -445,119 +998,36 @@
     </w:p>
     <w:p>
       <w:pPr>
-        <w:pStyle w:val="FocusText"/>
-      </w:pPr>
-      <w:r>
-        <w:t>Cost</w:t>
-      </w:r>
-    </w:p>
-    <w:p>
-      <w:r>
-        <w:t>TODO</w:t>
-      </w:r>
-    </w:p>
-    <w:p>
-      <w:pPr>
-        <w:pStyle w:val="FocusText"/>
-      </w:pPr>
-      <w:r>
-        <w:t>Requires</w:t>
-      </w:r>
-    </w:p>
-    <w:p>
-      <w:r>
-        <w:t>2</w:t>
-      </w:r>
-      <w:r>
-        <w:t>x Oil</w:t>
-      </w:r>
-    </w:p>
-    <w:p>
-      <w:r>
-        <w:t>4x Baked Potato</w:t>
-      </w:r>
-    </w:p>
-    <w:p>
-      <w:pPr>
-        <w:pStyle w:val="FocusText"/>
-      </w:pPr>
-      <w:r>
-        <w:t>Default Intake Rate</w:t>
-      </w:r>
-    </w:p>
-    <w:p>
-      <w:r>
-        <w:t>1 at a time</w:t>
-      </w:r>
-    </w:p>
-    <w:p>
-      <w:pPr>
-        <w:pStyle w:val="FocusText"/>
-      </w:pPr>
-      <w:r>
-        <w:t>Default Processing Time</w:t>
-      </w:r>
-    </w:p>
-    <w:p>
-      <w:r>
-        <w:t>.75</w:t>
-      </w:r>
-      <w:r>
-        <w:t>s</w:t>
-      </w:r>
-    </w:p>
-    <w:p>
-      <w:pPr>
-        <w:pStyle w:val="FocusText"/>
-      </w:pPr>
-      <w:r>
-        <w:t>Value Per Saved Food</w:t>
-      </w:r>
-    </w:p>
-    <w:p>
-      <w:r>
-        <w:t>4</w:t>
-      </w:r>
-      <w:r>
-        <w:t>0</w:t>
-      </w:r>
-      <w:r>
-        <w:t>0</w:t>
-      </w:r>
-    </w:p>
-    <w:p>
-      <w:pPr>
         <w:pStyle w:val="Sub-SectionHeading"/>
       </w:pPr>
       <w:r>
-        <w:t>Refreshed Celery</w:t>
-      </w:r>
-      <w:r>
-        <w:t>-o-</w:t>
-      </w:r>
-      <w:proofErr w:type="spellStart"/>
-      <w:r>
-        <w:t>matic</w:t>
-      </w:r>
-      <w:proofErr w:type="spellEnd"/>
-    </w:p>
-    <w:p>
-      <w:pPr>
-        <w:pStyle w:val="FocusText"/>
-      </w:pPr>
-      <w:r>
-        <w:t>Appears after</w:t>
-      </w:r>
-    </w:p>
-    <w:p>
-      <w:r>
-        <w:t>Beating</w:t>
-      </w:r>
-      <w:r>
-        <w:t xml:space="preserve"> wave </w:t>
-      </w:r>
-      <w:r>
-        <w:t>6</w:t>
+        <w:t>Water</w:t>
+      </w:r>
+    </w:p>
+    <w:p>
+      <w:pPr>
+        <w:pStyle w:val="FocusText"/>
+      </w:pPr>
+      <w:r>
+        <w:t>Begins appearing in</w:t>
+      </w:r>
+    </w:p>
+    <w:p>
+      <w:r>
+        <w:t>Wave 7</w:t>
+      </w:r>
+    </w:p>
+    <w:p>
+      <w:pPr>
+        <w:pStyle w:val="FocusText"/>
+      </w:pPr>
+      <w:r>
+        <w:t>Summarized as</w:t>
+      </w:r>
+    </w:p>
+    <w:p>
+      <w:r>
+        <w:t>Vegetable</w:t>
       </w:r>
       <w:r>
         <w:t xml:space="preserve"> </w:t>
@@ -565,82 +1035,36 @@
     </w:p>
     <w:p>
       <w:pPr>
-        <w:pStyle w:val="FocusText"/>
-      </w:pPr>
-      <w:r>
-        <w:t>Cost</w:t>
-      </w:r>
-    </w:p>
-    <w:p>
-      <w:r>
-        <w:t>TODO</w:t>
-      </w:r>
-    </w:p>
-    <w:p>
-      <w:pPr>
-        <w:pStyle w:val="FocusText"/>
-      </w:pPr>
-      <w:r>
-        <w:t>Requires</w:t>
-      </w:r>
-    </w:p>
-    <w:p>
-      <w:r>
-        <w:t>8</w:t>
-      </w:r>
-      <w:r>
-        <w:t>x Water</w:t>
-      </w:r>
-    </w:p>
-    <w:p>
-      <w:r>
-        <w:t>2x Wilted Celery</w:t>
-      </w:r>
-    </w:p>
-    <w:p>
-      <w:pPr>
-        <w:pStyle w:val="FocusText"/>
-      </w:pPr>
-      <w:r>
-        <w:t>Default Intake Rate</w:t>
-      </w:r>
-    </w:p>
-    <w:p>
-      <w:r>
-        <w:t>6</w:t>
-      </w:r>
-      <w:r>
-        <w:t xml:space="preserve"> at a time</w:t>
-      </w:r>
-    </w:p>
-    <w:p>
-      <w:pPr>
-        <w:pStyle w:val="FocusText"/>
-      </w:pPr>
-      <w:r>
-        <w:lastRenderedPageBreak/>
-        <w:t>Default Processing Time</w:t>
-      </w:r>
-    </w:p>
-    <w:p>
-      <w:r>
-        <w:t>7</w:t>
-      </w:r>
-      <w:r>
-        <w:t>s</w:t>
-      </w:r>
-    </w:p>
-    <w:p>
-      <w:pPr>
-        <w:pStyle w:val="FocusText"/>
-      </w:pPr>
-      <w:r>
-        <w:t>Value Per Saved Food</w:t>
-      </w:r>
-    </w:p>
-    <w:p>
-      <w:r>
-        <w:t>200</w:t>
+        <w:pStyle w:val="Sub-SectionHeading"/>
+      </w:pPr>
+      <w:r>
+        <w:t>Wilted Celery</w:t>
+      </w:r>
+    </w:p>
+    <w:p>
+      <w:pPr>
+        <w:pStyle w:val="FocusText"/>
+      </w:pPr>
+      <w:r>
+        <w:t>Begins appearing in</w:t>
+      </w:r>
+    </w:p>
+    <w:p>
+      <w:r>
+        <w:t>Wave 7</w:t>
+      </w:r>
+    </w:p>
+    <w:p>
+      <w:pPr>
+        <w:pStyle w:val="FocusText"/>
+      </w:pPr>
+      <w:r>
+        <w:t>Summarized as</w:t>
+      </w:r>
+    </w:p>
+    <w:p>
+      <w:r>
+        <w:t>Vegetable</w:t>
       </w:r>
       <w:r>
         <w:t xml:space="preserve"> </w:t>
@@ -651,176 +1075,7 @@
         <w:pStyle w:val="Sub-SectionHeading"/>
       </w:pPr>
       <w:r>
-        <w:t>Broth</w:t>
-      </w:r>
-      <w:r>
-        <w:t>-o-</w:t>
-      </w:r>
-      <w:proofErr w:type="spellStart"/>
-      <w:r>
-        <w:t>matic</w:t>
-      </w:r>
-      <w:proofErr w:type="spellEnd"/>
-    </w:p>
-    <w:p>
-      <w:pPr>
-        <w:pStyle w:val="FocusText"/>
-      </w:pPr>
-      <w:r>
-        <w:t>Appears after</w:t>
-      </w:r>
-    </w:p>
-    <w:p>
-      <w:r>
-        <w:t xml:space="preserve">Beating wave </w:t>
-      </w:r>
-      <w:r>
-        <w:t>8</w:t>
-      </w:r>
-      <w:r>
-        <w:t xml:space="preserve"> </w:t>
-      </w:r>
-    </w:p>
-    <w:p>
-      <w:pPr>
-        <w:pStyle w:val="FocusText"/>
-      </w:pPr>
-      <w:r>
-        <w:t>Cost</w:t>
-      </w:r>
-    </w:p>
-    <w:p>
-      <w:r>
-        <w:t>TODO</w:t>
-      </w:r>
-    </w:p>
-    <w:p>
-      <w:pPr>
-        <w:pStyle w:val="FocusText"/>
-      </w:pPr>
-      <w:r>
-        <w:t>Requires</w:t>
-      </w:r>
-    </w:p>
-    <w:p>
-      <w:r>
-        <w:t>10x Water</w:t>
-      </w:r>
-    </w:p>
-    <w:p>
-      <w:r>
-        <w:t>4x Animal Bone</w:t>
-      </w:r>
-    </w:p>
-    <w:p>
-      <w:r>
-        <w:t>4x Vegetable</w:t>
-      </w:r>
-    </w:p>
-    <w:p>
-      <w:pPr>
-        <w:pStyle w:val="FocusText"/>
-      </w:pPr>
-      <w:r>
-        <w:t>Default Intake Rate</w:t>
-      </w:r>
-    </w:p>
-    <w:p>
-      <w:r>
-        <w:t>18</w:t>
-      </w:r>
-      <w:r>
-        <w:t xml:space="preserve"> at a time</w:t>
-      </w:r>
-    </w:p>
-    <w:p>
-      <w:pPr>
-        <w:pStyle w:val="FocusText"/>
-      </w:pPr>
-      <w:r>
-        <w:t>Default Processing Time</w:t>
-      </w:r>
-    </w:p>
-    <w:p>
-      <w:r>
-        <w:t>15</w:t>
-      </w:r>
-      <w:r>
-        <w:t>s</w:t>
-      </w:r>
-    </w:p>
-    <w:p>
-      <w:pPr>
-        <w:pStyle w:val="FocusText"/>
-      </w:pPr>
-      <w:r>
-        <w:t>Value Per Saved Food</w:t>
-      </w:r>
-    </w:p>
-    <w:p>
-      <w:r>
-        <w:t>125</w:t>
-      </w:r>
-      <w:r>
-        <w:t>0</w:t>
-      </w:r>
-    </w:p>
-    <w:p>
-      <w:pPr>
-        <w:pStyle w:val="SectionHeading"/>
-      </w:pPr>
-      <w:r>
-        <w:t>Foods</w:t>
-      </w:r>
-    </w:p>
-    <w:p>
-      <w:pPr>
-        <w:pStyle w:val="Sub-SectionHeading"/>
-      </w:pPr>
-      <w:r>
-        <w:t>Stale Bread</w:t>
-      </w:r>
-    </w:p>
-    <w:p>
-      <w:pPr>
-        <w:pStyle w:val="FocusText"/>
-      </w:pPr>
-      <w:r>
-        <w:t>Begins appearing</w:t>
-      </w:r>
-      <w:r>
-        <w:t xml:space="preserve"> in</w:t>
-      </w:r>
-      <w:bookmarkStart w:id="0" w:name="_GoBack"/>
-    </w:p>
-    <w:bookmarkEnd w:id="0"/>
-    <w:p>
-      <w:r>
-        <w:t xml:space="preserve">Wave </w:t>
-      </w:r>
-      <w:r>
-        <w:t>1</w:t>
-      </w:r>
-    </w:p>
-    <w:p>
-      <w:pPr>
-        <w:pStyle w:val="FocusText"/>
-      </w:pPr>
-      <w:r>
-        <w:t>Summarized as</w:t>
-      </w:r>
-    </w:p>
-    <w:p>
-      <w:r>
-        <w:t>Wheat</w:t>
-      </w:r>
-    </w:p>
-    <w:p>
-      <w:pPr>
-        <w:pStyle w:val="Sub-SectionHeading"/>
-      </w:pPr>
-      <w:r>
-        <w:t>Hardened Brown Sugar</w:t>
+        <w:t>Animal Bone</w:t>
       </w:r>
     </w:p>
     <w:p>
@@ -833,207 +1088,7 @@
     </w:p>
     <w:p>
       <w:r>
-        <w:t xml:space="preserve">Wave </w:t>
-      </w:r>
-      <w:r>
-        <w:t>3</w:t>
-      </w:r>
-    </w:p>
-    <w:p>
-      <w:pPr>
-        <w:pStyle w:val="FocusText"/>
-      </w:pPr>
-      <w:r>
-        <w:t>Summarized as</w:t>
-      </w:r>
-    </w:p>
-    <w:p>
-      <w:proofErr w:type="spellStart"/>
-      <w:r>
-        <w:t>Flavourful</w:t>
-      </w:r>
-      <w:proofErr w:type="spellEnd"/>
-    </w:p>
-    <w:p>
-      <w:pPr>
-        <w:pStyle w:val="Sub-SectionHeading"/>
-      </w:pPr>
-      <w:r>
-        <w:t>Oil</w:t>
-      </w:r>
-    </w:p>
-    <w:p>
-      <w:pPr>
-        <w:pStyle w:val="FocusText"/>
-      </w:pPr>
-      <w:r>
-        <w:t>Begins appearing in</w:t>
-      </w:r>
-    </w:p>
-    <w:p>
-      <w:r>
-        <w:t xml:space="preserve">Wave </w:t>
-      </w:r>
-      <w:r>
-        <w:t>5</w:t>
-      </w:r>
-    </w:p>
-    <w:p>
-      <w:pPr>
-        <w:pStyle w:val="FocusText"/>
-      </w:pPr>
-      <w:r>
-        <w:t>Summarized as</w:t>
-      </w:r>
-    </w:p>
-    <w:p>
-      <w:r>
-        <w:t>Fundamental Ingredient</w:t>
-      </w:r>
-    </w:p>
-    <w:p>
-      <w:pPr>
-        <w:pStyle w:val="Sub-SectionHeading"/>
-      </w:pPr>
-      <w:r>
-        <w:lastRenderedPageBreak/>
-        <w:t>Baked Potato</w:t>
-      </w:r>
-    </w:p>
-    <w:p>
-      <w:pPr>
-        <w:pStyle w:val="FocusText"/>
-      </w:pPr>
-      <w:r>
-        <w:t>Begins appearing in</w:t>
-      </w:r>
-    </w:p>
-    <w:p>
-      <w:r>
-        <w:t xml:space="preserve">Wave </w:t>
-      </w:r>
-      <w:r>
-        <w:t>5</w:t>
-      </w:r>
-    </w:p>
-    <w:p>
-      <w:pPr>
-        <w:pStyle w:val="FocusText"/>
-      </w:pPr>
-      <w:r>
-        <w:t>Summarized as</w:t>
-      </w:r>
-    </w:p>
-    <w:p>
-      <w:r>
-        <w:t>Vegetable</w:t>
-      </w:r>
-      <w:r>
-        <w:t xml:space="preserve"> </w:t>
-      </w:r>
-    </w:p>
-    <w:p>
-      <w:pPr>
-        <w:pStyle w:val="Sub-SectionHeading"/>
-      </w:pPr>
-      <w:r>
-        <w:t>Water</w:t>
-      </w:r>
-    </w:p>
-    <w:p>
-      <w:pPr>
-        <w:pStyle w:val="FocusText"/>
-      </w:pPr>
-      <w:r>
-        <w:t>Begins appearing in</w:t>
-      </w:r>
-    </w:p>
-    <w:p>
-      <w:r>
-        <w:t xml:space="preserve">Wave </w:t>
-      </w:r>
-      <w:r>
-        <w:t>7</w:t>
-      </w:r>
-    </w:p>
-    <w:p>
-      <w:pPr>
-        <w:pStyle w:val="FocusText"/>
-      </w:pPr>
-      <w:r>
-        <w:t>Summarized as</w:t>
-      </w:r>
-    </w:p>
-    <w:p>
-      <w:r>
-        <w:t>Vegetable</w:t>
-      </w:r>
-      <w:r>
-        <w:t xml:space="preserve"> </w:t>
-      </w:r>
-    </w:p>
-    <w:p>
-      <w:pPr>
-        <w:pStyle w:val="Sub-SectionHeading"/>
-      </w:pPr>
-      <w:r>
-        <w:t>Wilted Celery</w:t>
-      </w:r>
-    </w:p>
-    <w:p>
-      <w:pPr>
-        <w:pStyle w:val="FocusText"/>
-      </w:pPr>
-      <w:r>
-        <w:t>Begins appearing in</w:t>
-      </w:r>
-    </w:p>
-    <w:p>
-      <w:r>
-        <w:t xml:space="preserve">Wave </w:t>
-      </w:r>
-      <w:r>
-        <w:t>7</w:t>
-      </w:r>
-    </w:p>
-    <w:p>
-      <w:pPr>
-        <w:pStyle w:val="FocusText"/>
-      </w:pPr>
-      <w:r>
-        <w:t>Summarized as</w:t>
-      </w:r>
-    </w:p>
-    <w:p>
-      <w:r>
-        <w:t>Vegetable</w:t>
-      </w:r>
-      <w:r>
-        <w:t xml:space="preserve"> </w:t>
-      </w:r>
-    </w:p>
-    <w:p>
-      <w:pPr>
-        <w:pStyle w:val="Sub-SectionHeading"/>
-      </w:pPr>
-      <w:r>
-        <w:t>Animal Bone</w:t>
-      </w:r>
-    </w:p>
-    <w:p>
-      <w:pPr>
-        <w:pStyle w:val="FocusText"/>
-      </w:pPr>
-      <w:r>
-        <w:t>Begins appearing in</w:t>
-      </w:r>
-    </w:p>
-    <w:p>
-      <w:r>
-        <w:t xml:space="preserve">Wave </w:t>
-      </w:r>
-      <w:r>
-        <w:t>9</w:t>
+        <w:t>Wave 9</w:t>
       </w:r>
     </w:p>
     <w:p>
@@ -1438,6 +1493,184 @@
       </w:rPr>
     </w:lvl>
   </w:abstractNum>
+  <w:abstractNum w:abstractNumId="3" w15:restartNumberingAfterBreak="0">
+    <w:nsid w:val="5BA2178F"/>
+    <w:multiLevelType w:val="hybridMultilevel"/>
+    <w:tmpl w:val="B7ACC6F4"/>
+    <w:lvl w:ilvl="0" w:tplc="0409000F">
+      <w:start w:val="1"/>
+      <w:numFmt w:val="decimal"/>
+      <w:lvlText w:val="%1."/>
+      <w:lvlJc w:val="left"/>
+      <w:pPr>
+        <w:ind w:left="360" w:hanging="360"/>
+      </w:pPr>
+      <w:rPr>
+        <w:rFonts w:hint="default"/>
+      </w:rPr>
+    </w:lvl>
+    <w:lvl w:ilvl="1" w:tplc="04090019" w:tentative="1">
+      <w:start w:val="1"/>
+      <w:numFmt w:val="lowerLetter"/>
+      <w:lvlText w:val="%2."/>
+      <w:lvlJc w:val="left"/>
+      <w:pPr>
+        <w:ind w:left="1080" w:hanging="360"/>
+      </w:pPr>
+    </w:lvl>
+    <w:lvl w:ilvl="2" w:tplc="0409001B" w:tentative="1">
+      <w:start w:val="1"/>
+      <w:numFmt w:val="lowerRoman"/>
+      <w:lvlText w:val="%3."/>
+      <w:lvlJc w:val="right"/>
+      <w:pPr>
+        <w:ind w:left="1800" w:hanging="180"/>
+      </w:pPr>
+    </w:lvl>
+    <w:lvl w:ilvl="3" w:tplc="0409000F" w:tentative="1">
+      <w:start w:val="1"/>
+      <w:numFmt w:val="decimal"/>
+      <w:lvlText w:val="%4."/>
+      <w:lvlJc w:val="left"/>
+      <w:pPr>
+        <w:ind w:left="2520" w:hanging="360"/>
+      </w:pPr>
+    </w:lvl>
+    <w:lvl w:ilvl="4" w:tplc="04090019" w:tentative="1">
+      <w:start w:val="1"/>
+      <w:numFmt w:val="lowerLetter"/>
+      <w:lvlText w:val="%5."/>
+      <w:lvlJc w:val="left"/>
+      <w:pPr>
+        <w:ind w:left="3240" w:hanging="360"/>
+      </w:pPr>
+    </w:lvl>
+    <w:lvl w:ilvl="5" w:tplc="0409001B" w:tentative="1">
+      <w:start w:val="1"/>
+      <w:numFmt w:val="lowerRoman"/>
+      <w:lvlText w:val="%6."/>
+      <w:lvlJc w:val="right"/>
+      <w:pPr>
+        <w:ind w:left="3960" w:hanging="180"/>
+      </w:pPr>
+    </w:lvl>
+    <w:lvl w:ilvl="6" w:tplc="0409000F" w:tentative="1">
+      <w:start w:val="1"/>
+      <w:numFmt w:val="decimal"/>
+      <w:lvlText w:val="%7."/>
+      <w:lvlJc w:val="left"/>
+      <w:pPr>
+        <w:ind w:left="4680" w:hanging="360"/>
+      </w:pPr>
+    </w:lvl>
+    <w:lvl w:ilvl="7" w:tplc="04090019" w:tentative="1">
+      <w:start w:val="1"/>
+      <w:numFmt w:val="lowerLetter"/>
+      <w:lvlText w:val="%8."/>
+      <w:lvlJc w:val="left"/>
+      <w:pPr>
+        <w:ind w:left="5400" w:hanging="360"/>
+      </w:pPr>
+    </w:lvl>
+    <w:lvl w:ilvl="8" w:tplc="0409001B" w:tentative="1">
+      <w:start w:val="1"/>
+      <w:numFmt w:val="lowerRoman"/>
+      <w:lvlText w:val="%9."/>
+      <w:lvlJc w:val="right"/>
+      <w:pPr>
+        <w:ind w:left="6120" w:hanging="180"/>
+      </w:pPr>
+    </w:lvl>
+  </w:abstractNum>
+  <w:abstractNum w:abstractNumId="4" w15:restartNumberingAfterBreak="0">
+    <w:nsid w:val="6694765C"/>
+    <w:multiLevelType w:val="hybridMultilevel"/>
+    <w:tmpl w:val="9D7C1FFA"/>
+    <w:lvl w:ilvl="0" w:tplc="0409000F">
+      <w:start w:val="1"/>
+      <w:numFmt w:val="decimal"/>
+      <w:lvlText w:val="%1."/>
+      <w:lvlJc w:val="left"/>
+      <w:pPr>
+        <w:ind w:left="720" w:hanging="360"/>
+      </w:pPr>
+      <w:rPr>
+        <w:rFonts w:hint="default"/>
+      </w:rPr>
+    </w:lvl>
+    <w:lvl w:ilvl="1" w:tplc="04090019" w:tentative="1">
+      <w:start w:val="1"/>
+      <w:numFmt w:val="lowerLetter"/>
+      <w:lvlText w:val="%2."/>
+      <w:lvlJc w:val="left"/>
+      <w:pPr>
+        <w:ind w:left="1440" w:hanging="360"/>
+      </w:pPr>
+    </w:lvl>
+    <w:lvl w:ilvl="2" w:tplc="0409001B" w:tentative="1">
+      <w:start w:val="1"/>
+      <w:numFmt w:val="lowerRoman"/>
+      <w:lvlText w:val="%3."/>
+      <w:lvlJc w:val="right"/>
+      <w:pPr>
+        <w:ind w:left="2160" w:hanging="180"/>
+      </w:pPr>
+    </w:lvl>
+    <w:lvl w:ilvl="3" w:tplc="0409000F" w:tentative="1">
+      <w:start w:val="1"/>
+      <w:numFmt w:val="decimal"/>
+      <w:lvlText w:val="%4."/>
+      <w:lvlJc w:val="left"/>
+      <w:pPr>
+        <w:ind w:left="2880" w:hanging="360"/>
+      </w:pPr>
+    </w:lvl>
+    <w:lvl w:ilvl="4" w:tplc="04090019" w:tentative="1">
+      <w:start w:val="1"/>
+      <w:numFmt w:val="lowerLetter"/>
+      <w:lvlText w:val="%5."/>
+      <w:lvlJc w:val="left"/>
+      <w:pPr>
+        <w:ind w:left="3600" w:hanging="360"/>
+      </w:pPr>
+    </w:lvl>
+    <w:lvl w:ilvl="5" w:tplc="0409001B" w:tentative="1">
+      <w:start w:val="1"/>
+      <w:numFmt w:val="lowerRoman"/>
+      <w:lvlText w:val="%6."/>
+      <w:lvlJc w:val="right"/>
+      <w:pPr>
+        <w:ind w:left="4320" w:hanging="180"/>
+      </w:pPr>
+    </w:lvl>
+    <w:lvl w:ilvl="6" w:tplc="0409000F" w:tentative="1">
+      <w:start w:val="1"/>
+      <w:numFmt w:val="decimal"/>
+      <w:lvlText w:val="%7."/>
+      <w:lvlJc w:val="left"/>
+      <w:pPr>
+        <w:ind w:left="5040" w:hanging="360"/>
+      </w:pPr>
+    </w:lvl>
+    <w:lvl w:ilvl="7" w:tplc="04090019" w:tentative="1">
+      <w:start w:val="1"/>
+      <w:numFmt w:val="lowerLetter"/>
+      <w:lvlText w:val="%8."/>
+      <w:lvlJc w:val="left"/>
+      <w:pPr>
+        <w:ind w:left="5760" w:hanging="360"/>
+      </w:pPr>
+    </w:lvl>
+    <w:lvl w:ilvl="8" w:tplc="0409001B" w:tentative="1">
+      <w:start w:val="1"/>
+      <w:numFmt w:val="lowerRoman"/>
+      <w:lvlText w:val="%9."/>
+      <w:lvlJc w:val="right"/>
+      <w:pPr>
+        <w:ind w:left="6480" w:hanging="180"/>
+      </w:pPr>
+    </w:lvl>
+  </w:abstractNum>
   <w:num w:numId="1">
     <w:abstractNumId w:val="1"/>
   </w:num>
@@ -1446,6 +1679,12 @@
   </w:num>
   <w:num w:numId="3">
     <w:abstractNumId w:val="0"/>
+  </w:num>
+  <w:num w:numId="4">
+    <w:abstractNumId w:val="4"/>
+  </w:num>
+  <w:num w:numId="5">
+    <w:abstractNumId w:val="3"/>
   </w:num>
 </w:numbering>
 </file>
@@ -2620,7 +2859,7 @@
 </file>
 
 <file path=customXml/itemProps1.xml><?xml version="1.0" encoding="utf-8"?>
-<ds:datastoreItem xmlns:ds="http://schemas.openxmlformats.org/officeDocument/2006/customXml" ds:itemID="{95745153-CC8F-4487-8A8D-3E2D6E36D808}">
+<ds:datastoreItem xmlns:ds="http://schemas.openxmlformats.org/officeDocument/2006/customXml" ds:itemID="{9DDF2E9B-854B-4D26-A705-7FCD840498B0}">
   <ds:schemaRefs>
     <ds:schemaRef ds:uri="http://schemas.openxmlformats.org/officeDocument/2006/bibliography"/>
   </ds:schemaRefs>

</xml_diff>

<commit_message>
- Added .gitignore - Added PixiJS engine - Began familiarizing with PixiJS - Updated main doc
</commit_message>
<xml_diff>
--- a/Tower Defence.docx
+++ b/Tower Defence.docx
@@ -113,168 +113,152 @@
       </w:r>
       <w:proofErr w:type="spellEnd"/>
       <w:r>
-        <w:t xml:space="preserve"> (placeholder name) adjacent to the </w:t>
+        <w:t xml:space="preserve"> (placeholder name) adjacent to the track.</w:t>
+      </w:r>
+    </w:p>
+    <w:p/>
+    <w:p>
+      <w:r>
+        <w:t>Save-</w:t>
       </w:r>
       <w:proofErr w:type="spellStart"/>
       <w:r>
-        <w:t>track.</w:t>
+        <w:t>matics</w:t>
       </w:r>
       <w:proofErr w:type="spellEnd"/>
+      <w:r>
+        <w:t xml:space="preserve"> will consume up to a certain threshold of each of their ingredients before producing a Saved Food, which is then eaten for points.</w:t>
+      </w:r>
+      <w:r>
+        <w:t xml:space="preserve"> Only a certain amount of ingredients can be processed at </w:t>
+      </w:r>
+      <w:r>
+        <w:t>any given time</w:t>
+      </w:r>
+      <w:r>
+        <w:t>, and take time depending on the Save-</w:t>
+      </w:r>
+      <w:proofErr w:type="spellStart"/>
+      <w:r>
+        <w:t>matic</w:t>
+      </w:r>
+      <w:proofErr w:type="spellEnd"/>
+      <w:r>
+        <w:t>.</w:t>
+      </w:r>
+    </w:p>
+    <w:p>
+      <w:pPr>
+        <w:pStyle w:val="Sub-SectionHeading"/>
+      </w:pPr>
+      <w:r>
+        <w:t>Implementation Details</w:t>
+      </w:r>
+    </w:p>
+    <w:p>
+      <w:pPr>
+        <w:pStyle w:val="FocusText"/>
+      </w:pPr>
+      <w:r>
+        <w:t>The Playing Area</w:t>
+      </w:r>
+    </w:p>
+    <w:p>
+      <w:r>
+        <w:t>The game will take place on a</w:t>
+      </w:r>
+      <w:r>
+        <w:t xml:space="preserve"> </w:t>
+      </w:r>
+      <w:r>
+        <w:t xml:space="preserve">grid, with each conveyer belt square pushing </w:t>
+      </w:r>
+      <w:r>
+        <w:t>Food Items</w:t>
+      </w:r>
+      <w:r>
+        <w:t xml:space="preserve"> above it in a given direction.</w:t>
+      </w:r>
     </w:p>
     <w:p/>
     <w:p>
       <w:r>
-        <w:t>Save-</w:t>
+        <w:t xml:space="preserve">This can be found by calculating where on the grid a given </w:t>
+      </w:r>
+      <w:r>
+        <w:t>Food Item</w:t>
+      </w:r>
+      <w:r>
+        <w:t xml:space="preserve"> is and then moving/acting accordingly to the resulting square</w:t>
+      </w:r>
+      <w:r>
+        <w:t>. This is also how towers know when to interact with a given item.</w:t>
+      </w:r>
+    </w:p>
+    <w:p/>
+    <w:p>
+      <w:r>
+        <w:t xml:space="preserve">All </w:t>
+      </w:r>
+      <w:r>
+        <w:t>Food Items</w:t>
+      </w:r>
+      <w:r>
+        <w:t xml:space="preserve"> are stored in an array/dynamic list, for ease of access.</w:t>
+      </w:r>
+      <w:r>
+        <w:t xml:space="preserve"> </w:t>
+      </w:r>
+      <w:r>
+        <w:t>Food Items</w:t>
+      </w:r>
+      <w:r>
+        <w:t xml:space="preserve"> store their type, category, display name, </w:t>
+      </w:r>
+      <w:r>
+        <w:t>position, and any other necessary</w:t>
+      </w:r>
+      <w:r>
+        <w:t xml:space="preserve"> </w:t>
+      </w:r>
+      <w:r>
+        <w:t>data.</w:t>
+      </w:r>
+    </w:p>
+    <w:p>
+      <w:pPr>
+        <w:pStyle w:val="FocusText"/>
+      </w:pPr>
+      <w:r>
+        <w:t>Progression</w:t>
+      </w:r>
+    </w:p>
+    <w:p>
+      <w:r>
+        <w:t>The points gained from saving Food Items can be used as currency to upgrade or build new Save-</w:t>
       </w:r>
       <w:proofErr w:type="spellStart"/>
       <w:r>
         <w:t>matics</w:t>
       </w:r>
       <w:proofErr w:type="spellEnd"/>
-      <w:r>
-        <w:t xml:space="preserve"> will consume up to a certain threshold of each of their ingredients before producing a Saved Food, which is then eaten for points.</w:t>
-      </w:r>
-      <w:r>
-        <w:t xml:space="preserve"> Only a certain amount of ingredients can be processed at </w:t>
-      </w:r>
-      <w:r>
-        <w:t>any given time</w:t>
-      </w:r>
-      <w:r>
-        <w:t>, and take time depending on the Save-</w:t>
+    </w:p>
+    <w:p/>
+    <w:p>
+      <w:r>
+        <w:t>New Save-</w:t>
       </w:r>
       <w:proofErr w:type="spellStart"/>
       <w:r>
-        <w:t>matic</w:t>
+        <w:t>matics</w:t>
       </w:r>
       <w:proofErr w:type="spellEnd"/>
       <w:r>
-        <w:t>.</w:t>
-      </w:r>
-    </w:p>
-    <w:p>
-      <w:pPr>
-        <w:pStyle w:val="Sub-SectionHeading"/>
-      </w:pPr>
-      <w:r>
-        <w:t>Implementation Details</w:t>
-      </w:r>
-    </w:p>
-    <w:p>
-      <w:pPr>
-        <w:pStyle w:val="FocusText"/>
-      </w:pPr>
-      <w:r>
-        <w:t>The Playing Area</w:t>
-      </w:r>
-    </w:p>
-    <w:p>
-      <w:r>
-        <w:t>The game will take place on a</w:t>
+        <w:t xml:space="preserve"> are unlocked as more waves of Food Items are defeated</w:t>
       </w:r>
       <w:r>
         <w:t xml:space="preserve"> </w:t>
       </w:r>
-      <w:r>
-        <w:t xml:space="preserve">grid, with each conveyer belt square pushing </w:t>
-      </w:r>
-      <w:r>
-        <w:t>Food Items</w:t>
-      </w:r>
-      <w:r>
-        <w:t xml:space="preserve"> above it in a given direction.</w:t>
-      </w:r>
-    </w:p>
-    <w:p/>
-    <w:p>
-      <w:r>
-        <w:t xml:space="preserve">This can be found by calculating where on the grid a given </w:t>
-      </w:r>
-      <w:r>
-        <w:t>Food Item</w:t>
-      </w:r>
-      <w:r>
-        <w:t xml:space="preserve"> is and then </w:t>
-      </w:r>
-      <w:r>
-        <w:t>moving</w:t>
-      </w:r>
-      <w:r>
-        <w:t>/acting accordingly to the resulting square</w:t>
-      </w:r>
-      <w:r>
-        <w:t>. This is also how towers know when to interact with a given item.</w:t>
-      </w:r>
-    </w:p>
-    <w:p/>
-    <w:p>
-      <w:r>
-        <w:t xml:space="preserve">All </w:t>
-      </w:r>
-      <w:r>
-        <w:t>Food Items</w:t>
-      </w:r>
-      <w:r>
-        <w:t xml:space="preserve"> are stored in an array/dynamic list, for ease of access.</w:t>
-      </w:r>
-      <w:r>
-        <w:t xml:space="preserve"> </w:t>
-      </w:r>
-      <w:r>
-        <w:t>Food Items</w:t>
-      </w:r>
-      <w:r>
-        <w:t xml:space="preserve"> store their type, category, display name, </w:t>
-      </w:r>
-      <w:r>
-        <w:t>position, and any other necessary</w:t>
-      </w:r>
-      <w:r>
-        <w:t xml:space="preserve"> </w:t>
-      </w:r>
-      <w:r>
-        <w:t>data.</w:t>
-      </w:r>
-    </w:p>
-    <w:p>
-      <w:pPr>
-        <w:pStyle w:val="FocusText"/>
-      </w:pPr>
-      <w:r>
-        <w:t>Progression</w:t>
-      </w:r>
-    </w:p>
-    <w:p>
-      <w:r>
-        <w:t xml:space="preserve">The points gained from saving </w:t>
-      </w:r>
-      <w:r>
-        <w:t>Food Items</w:t>
-      </w:r>
-      <w:r>
-        <w:t xml:space="preserve"> can be used as currency to upgrade or build new Save-</w:t>
-      </w:r>
-      <w:proofErr w:type="spellStart"/>
-      <w:r>
-        <w:t>matics</w:t>
-      </w:r>
-      <w:proofErr w:type="spellEnd"/>
-    </w:p>
-    <w:p/>
-    <w:p>
-      <w:r>
-        <w:t>New Save-</w:t>
-      </w:r>
-      <w:proofErr w:type="spellStart"/>
-      <w:r>
-        <w:t>matics</w:t>
-      </w:r>
-      <w:proofErr w:type="spellEnd"/>
-      <w:r>
-        <w:t xml:space="preserve"> are unlocked as more waves of Food Items are defeated</w:t>
-      </w:r>
-      <w:bookmarkStart w:id="0" w:name="_GoBack"/>
-      <w:bookmarkEnd w:id="0"/>
     </w:p>
     <w:p>
       <w:pPr>
@@ -842,9 +826,27 @@
     </w:p>
     <w:p>
       <w:pPr>
+        <w:pStyle w:val="Sub-SectionHeading"/>
+      </w:pPr>
+      <w:r>
+        <w:t>Apple Crumble?</w:t>
+      </w:r>
+    </w:p>
+    <w:p>
+      <w:r>
+        <w:t>TODO</w:t>
+      </w:r>
+      <w:bookmarkStart w:id="0" w:name="_GoBack"/>
+      <w:bookmarkEnd w:id="0"/>
+    </w:p>
+    <w:p/>
+    <w:p/>
+    <w:p>
+      <w:pPr>
         <w:pStyle w:val="SectionHeading"/>
       </w:pPr>
       <w:r>
+        <w:lastRenderedPageBreak/>
         <w:t>Foods</w:t>
       </w:r>
     </w:p>
@@ -893,188 +895,188 @@
         <w:pStyle w:val="Sub-SectionHeading"/>
       </w:pPr>
       <w:r>
+        <w:t>Hardened Brown Sugar</w:t>
+      </w:r>
+    </w:p>
+    <w:p>
+      <w:pPr>
+        <w:pStyle w:val="FocusText"/>
+      </w:pPr>
+      <w:r>
+        <w:t>Begins appearing in</w:t>
+      </w:r>
+    </w:p>
+    <w:p>
+      <w:r>
+        <w:t>Wave 3</w:t>
+      </w:r>
+    </w:p>
+    <w:p>
+      <w:pPr>
+        <w:pStyle w:val="FocusText"/>
+      </w:pPr>
+      <w:r>
+        <w:t>Summarized as</w:t>
+      </w:r>
+    </w:p>
+    <w:p>
+      <w:proofErr w:type="spellStart"/>
+      <w:r>
+        <w:t>Flavourful</w:t>
+      </w:r>
+      <w:proofErr w:type="spellEnd"/>
+    </w:p>
+    <w:p>
+      <w:pPr>
+        <w:pStyle w:val="Sub-SectionHeading"/>
+      </w:pPr>
+      <w:r>
+        <w:t>Oil</w:t>
+      </w:r>
+    </w:p>
+    <w:p>
+      <w:pPr>
+        <w:pStyle w:val="FocusText"/>
+      </w:pPr>
+      <w:r>
+        <w:t>Begins appearing in</w:t>
+      </w:r>
+    </w:p>
+    <w:p>
+      <w:r>
+        <w:t>Wave 5</w:t>
+      </w:r>
+    </w:p>
+    <w:p>
+      <w:pPr>
+        <w:pStyle w:val="FocusText"/>
+      </w:pPr>
+      <w:r>
+        <w:t>Summarized as</w:t>
+      </w:r>
+    </w:p>
+    <w:p>
+      <w:r>
+        <w:t>Fundamental Ingredient</w:t>
+      </w:r>
+    </w:p>
+    <w:p>
+      <w:pPr>
+        <w:pStyle w:val="Sub-SectionHeading"/>
+      </w:pPr>
+      <w:r>
+        <w:t>Baked Potato</w:t>
+      </w:r>
+    </w:p>
+    <w:p>
+      <w:pPr>
+        <w:pStyle w:val="FocusText"/>
+      </w:pPr>
+      <w:r>
+        <w:t>Begins appearing in</w:t>
+      </w:r>
+    </w:p>
+    <w:p>
+      <w:r>
+        <w:t>Wave 5</w:t>
+      </w:r>
+    </w:p>
+    <w:p>
+      <w:pPr>
+        <w:pStyle w:val="FocusText"/>
+      </w:pPr>
+      <w:r>
+        <w:t>Summarized as</w:t>
+      </w:r>
+    </w:p>
+    <w:p>
+      <w:r>
+        <w:t>Vegetable</w:t>
+      </w:r>
+      <w:r>
+        <w:t xml:space="preserve"> </w:t>
+      </w:r>
+    </w:p>
+    <w:p>
+      <w:pPr>
+        <w:pStyle w:val="Sub-SectionHeading"/>
+      </w:pPr>
+      <w:r>
+        <w:t>Water</w:t>
+      </w:r>
+    </w:p>
+    <w:p>
+      <w:pPr>
+        <w:pStyle w:val="FocusText"/>
+      </w:pPr>
+      <w:r>
+        <w:t>Begins appearing in</w:t>
+      </w:r>
+    </w:p>
+    <w:p>
+      <w:r>
+        <w:t>Wave 7</w:t>
+      </w:r>
+    </w:p>
+    <w:p>
+      <w:pPr>
+        <w:pStyle w:val="FocusText"/>
+      </w:pPr>
+      <w:r>
+        <w:t>Summarized as</w:t>
+      </w:r>
+    </w:p>
+    <w:p>
+      <w:r>
+        <w:t>Vegetable</w:t>
+      </w:r>
+      <w:r>
+        <w:t xml:space="preserve"> </w:t>
+      </w:r>
+    </w:p>
+    <w:p>
+      <w:pPr>
+        <w:pStyle w:val="Sub-SectionHeading"/>
+      </w:pPr>
+      <w:r>
+        <w:t>Wilted Celery</w:t>
+      </w:r>
+    </w:p>
+    <w:p>
+      <w:pPr>
+        <w:pStyle w:val="FocusText"/>
+      </w:pPr>
+      <w:r>
+        <w:t>Begins appearing in</w:t>
+      </w:r>
+    </w:p>
+    <w:p>
+      <w:r>
+        <w:t>Wave 7</w:t>
+      </w:r>
+    </w:p>
+    <w:p>
+      <w:pPr>
+        <w:pStyle w:val="FocusText"/>
+      </w:pPr>
+      <w:r>
+        <w:t>Summarized as</w:t>
+      </w:r>
+    </w:p>
+    <w:p>
+      <w:r>
+        <w:t>Vegetable</w:t>
+      </w:r>
+      <w:r>
+        <w:t xml:space="preserve"> </w:t>
+      </w:r>
+    </w:p>
+    <w:p>
+      <w:pPr>
+        <w:pStyle w:val="Sub-SectionHeading"/>
+      </w:pPr>
+      <w:r>
         <w:lastRenderedPageBreak/>
-        <w:t>Hardened Brown Sugar</w:t>
-      </w:r>
-    </w:p>
-    <w:p>
-      <w:pPr>
-        <w:pStyle w:val="FocusText"/>
-      </w:pPr>
-      <w:r>
-        <w:t>Begins appearing in</w:t>
-      </w:r>
-    </w:p>
-    <w:p>
-      <w:r>
-        <w:t>Wave 3</w:t>
-      </w:r>
-    </w:p>
-    <w:p>
-      <w:pPr>
-        <w:pStyle w:val="FocusText"/>
-      </w:pPr>
-      <w:r>
-        <w:t>Summarized as</w:t>
-      </w:r>
-    </w:p>
-    <w:p>
-      <w:proofErr w:type="spellStart"/>
-      <w:r>
-        <w:t>Flavourful</w:t>
-      </w:r>
-      <w:proofErr w:type="spellEnd"/>
-    </w:p>
-    <w:p>
-      <w:pPr>
-        <w:pStyle w:val="Sub-SectionHeading"/>
-      </w:pPr>
-      <w:r>
-        <w:t>Oil</w:t>
-      </w:r>
-    </w:p>
-    <w:p>
-      <w:pPr>
-        <w:pStyle w:val="FocusText"/>
-      </w:pPr>
-      <w:r>
-        <w:t>Begins appearing in</w:t>
-      </w:r>
-    </w:p>
-    <w:p>
-      <w:r>
-        <w:t>Wave 5</w:t>
-      </w:r>
-    </w:p>
-    <w:p>
-      <w:pPr>
-        <w:pStyle w:val="FocusText"/>
-      </w:pPr>
-      <w:r>
-        <w:t>Summarized as</w:t>
-      </w:r>
-    </w:p>
-    <w:p>
-      <w:r>
-        <w:t>Fundamental Ingredient</w:t>
-      </w:r>
-    </w:p>
-    <w:p>
-      <w:pPr>
-        <w:pStyle w:val="Sub-SectionHeading"/>
-      </w:pPr>
-      <w:r>
-        <w:t>Baked Potato</w:t>
-      </w:r>
-    </w:p>
-    <w:p>
-      <w:pPr>
-        <w:pStyle w:val="FocusText"/>
-      </w:pPr>
-      <w:r>
-        <w:t>Begins appearing in</w:t>
-      </w:r>
-    </w:p>
-    <w:p>
-      <w:r>
-        <w:t>Wave 5</w:t>
-      </w:r>
-    </w:p>
-    <w:p>
-      <w:pPr>
-        <w:pStyle w:val="FocusText"/>
-      </w:pPr>
-      <w:r>
-        <w:t>Summarized as</w:t>
-      </w:r>
-    </w:p>
-    <w:p>
-      <w:r>
-        <w:t>Vegetable</w:t>
-      </w:r>
-      <w:r>
-        <w:t xml:space="preserve"> </w:t>
-      </w:r>
-    </w:p>
-    <w:p>
-      <w:pPr>
-        <w:pStyle w:val="Sub-SectionHeading"/>
-      </w:pPr>
-      <w:r>
-        <w:t>Water</w:t>
-      </w:r>
-    </w:p>
-    <w:p>
-      <w:pPr>
-        <w:pStyle w:val="FocusText"/>
-      </w:pPr>
-      <w:r>
-        <w:t>Begins appearing in</w:t>
-      </w:r>
-    </w:p>
-    <w:p>
-      <w:r>
-        <w:t>Wave 7</w:t>
-      </w:r>
-    </w:p>
-    <w:p>
-      <w:pPr>
-        <w:pStyle w:val="FocusText"/>
-      </w:pPr>
-      <w:r>
-        <w:t>Summarized as</w:t>
-      </w:r>
-    </w:p>
-    <w:p>
-      <w:r>
-        <w:t>Vegetable</w:t>
-      </w:r>
-      <w:r>
-        <w:t xml:space="preserve"> </w:t>
-      </w:r>
-    </w:p>
-    <w:p>
-      <w:pPr>
-        <w:pStyle w:val="Sub-SectionHeading"/>
-      </w:pPr>
-      <w:r>
-        <w:t>Wilted Celery</w:t>
-      </w:r>
-    </w:p>
-    <w:p>
-      <w:pPr>
-        <w:pStyle w:val="FocusText"/>
-      </w:pPr>
-      <w:r>
-        <w:t>Begins appearing in</w:t>
-      </w:r>
-    </w:p>
-    <w:p>
-      <w:r>
-        <w:t>Wave 7</w:t>
-      </w:r>
-    </w:p>
-    <w:p>
-      <w:pPr>
-        <w:pStyle w:val="FocusText"/>
-      </w:pPr>
-      <w:r>
-        <w:t>Summarized as</w:t>
-      </w:r>
-    </w:p>
-    <w:p>
-      <w:r>
-        <w:t>Vegetable</w:t>
-      </w:r>
-      <w:r>
-        <w:t xml:space="preserve"> </w:t>
-      </w:r>
-    </w:p>
-    <w:p>
-      <w:pPr>
-        <w:pStyle w:val="Sub-SectionHeading"/>
-      </w:pPr>
-      <w:r>
         <w:t>Animal Bone</w:t>
       </w:r>
     </w:p>
@@ -2859,7 +2861,7 @@
 </file>
 
 <file path=customXml/itemProps1.xml><?xml version="1.0" encoding="utf-8"?>
-<ds:datastoreItem xmlns:ds="http://schemas.openxmlformats.org/officeDocument/2006/customXml" ds:itemID="{9DDF2E9B-854B-4D26-A705-7FCD840498B0}">
+<ds:datastoreItem xmlns:ds="http://schemas.openxmlformats.org/officeDocument/2006/customXml" ds:itemID="{7AC7605B-3FB8-404B-9F81-EAB74D298047}">
   <ds:schemaRefs>
     <ds:schemaRef ds:uri="http://schemas.openxmlformats.org/officeDocument/2006/bibliography"/>
   </ds:schemaRefs>

</xml_diff>